<commit_message>
Added missing semicolon to query B
</commit_message>
<xml_diff>
--- a/database/answers.docx
+++ b/database/answers.docx
@@ -44,6 +44,13 @@
           <w:lang w:val="en-US"/>
         </w:rPr>
         <w:t>B) SELECT * FROM products ORDER BY productCode DESC LIMIT 1, 1</w:t>
+      </w:r>
+      <w:r>
+        <w:rPr>
+          <w:rtl w:val="0"/>
+          <w:lang w:val="en-US"/>
+        </w:rPr>
+        <w:t>;</w:t>
       </w:r>
     </w:p>
     <w:p>

</xml_diff>